<commit_message>
hello hello another test
</commit_message>
<xml_diff>
--- a/SPMP word doc.docx
+++ b/SPMP word doc.docx
@@ -70,9 +70,28 @@
             <w:r>
               <w:t>3</w:t>
             </w:r>
+          </w:p>
+        </w:tc>
+      </w:tr>
+      <w:tr>
+        <w:tc>
+          <w:tcPr>
+            <w:tcW w:w="4675" w:type="dxa"/>
+          </w:tcPr>
+          <w:p/>
+          <w:p>
+            <w:r>
+              <w:t>Now we push twice</w:t>
+            </w:r>
             <w:bookmarkStart w:id="0" w:name="_GoBack"/>
             <w:bookmarkEnd w:id="0"/>
           </w:p>
+        </w:tc>
+        <w:tc>
+          <w:tcPr>
+            <w:tcW w:w="4675" w:type="dxa"/>
+          </w:tcPr>
+          <w:p/>
         </w:tc>
       </w:tr>
     </w:tbl>

</xml_diff>